<commit_message>
new lab (OS, SP, Tsting, BD, NodeJS)
</commit_message>
<xml_diff>
--- a/database/labs/lab_5/Ответы_на_вопросы_lab_5.docx
+++ b/database/labs/lab_5/Ответы_на_вопросы_lab_5.docx
@@ -588,14 +588,16 @@
           <w:sz w:val="24"/>
           <w:szCs w:val="24"/>
           <w:highlight w:val="yellow"/>
-        </w:rPr>
-      </w:pPr>
-      <w:r>
-        <w:rPr>
-          <w:rFonts w:ascii="Times New Roman" w:hAnsi="Times New Roman"/>
-          <w:sz w:val="24"/>
-          <w:szCs w:val="24"/>
-          <w:highlight w:val="yellow"/>
+          <w:lang w:val="ru-BY"/>
+        </w:rPr>
+      </w:pPr>
+      <w:r>
+        <w:rPr>
+          <w:rFonts w:ascii="Times New Roman" w:hAnsi="Times New Roman"/>
+          <w:sz w:val="24"/>
+          <w:szCs w:val="24"/>
+          <w:highlight w:val="yellow"/>
+          <w:lang w:val="ru-BY"/>
         </w:rPr>
         <w:t>Поясните параметры SGA_MAX_SIZE и SGA_TARGET.</w:t>
       </w:r>
@@ -926,15 +928,13 @@
         </w:rPr>
         <w:t>1. Пул КЕЕР (KEEP) - используется для хранения данных, которые должны оставаться в кэше независимо от того, сколько времени они не используются. Этот пул используется для хранения</w:t>
       </w:r>
-    </w:p>
-    <w:p>
-      <w:pPr>
-        <w:pStyle w:val="a4"/>
-        <w:ind w:left="720"/>
-        <w:rPr>
-          <w:color w:val="000000"/>
-        </w:rPr>
-      </w:pPr>
+      <w:r>
+        <w:rPr>
+          <w:color w:val="000000"/>
+          <w:lang w:val="ru-RU"/>
+        </w:rPr>
+        <w:t xml:space="preserve"> </w:t>
+      </w:r>
       <w:r>
         <w:rPr>
           <w:color w:val="000000"/>

</xml_diff>